<commit_message>
I have completed the user manual for all the user stories we have implemented
</commit_message>
<xml_diff>
--- a/User-Manual.docx
+++ b/User-Manual.docx
@@ -4,6 +4,593 @@
   <w:body>
     <w:p>
       <w:pPr>
+        <w:pStyle w:val="Title"/>
+        <w:jc w:val="center"/>
+        <w:rPr>
+          <w:u w:val="single"/>
+        </w:rPr>
+      </w:pPr>
+      <w:r>
+        <w:rPr>
+          <w:u w:val="single"/>
+        </w:rPr>
+        <w:t>USER MANUAL</w:t>
+      </w:r>
+    </w:p>
+    <w:p/>
+    <w:p>
+      <w:pPr>
+        <w:rPr>
+          <w:sz w:val="36"/>
+          <w:szCs w:val="36"/>
+          <w:u w:val="single"/>
+        </w:rPr>
+      </w:pPr>
+      <w:r>
+        <w:rPr>
+          <w:sz w:val="36"/>
+          <w:szCs w:val="36"/>
+          <w:u w:val="single"/>
+        </w:rPr>
+        <w:t>Welcome Page</w:t>
+      </w:r>
+      <w:r>
+        <w:rPr>
+          <w:sz w:val="36"/>
+          <w:szCs w:val="36"/>
+          <w:u w:val="single"/>
+        </w:rPr>
+        <w:t>:</w:t>
+      </w:r>
+    </w:p>
+    <w:p>
+      <w:r>
+        <w:t>When you first open the webpage, you will be greeted with a welcome page showing you what this website is about. Here you can navigate to the register page when you can make your account and join the skills build player base or if you are an existing user, you can navigate to the log on page.</w:t>
+      </w:r>
+    </w:p>
+    <w:p>
+      <w:pPr>
+        <w:keepNext/>
+      </w:pPr>
+      <w:r>
+        <w:rPr>
+          <w:noProof/>
+        </w:rPr>
+        <w:drawing>
+          <wp:inline distT="0" distB="0" distL="0" distR="0" wp14:anchorId="78BA33C9" wp14:editId="4B33BA52">
+            <wp:extent cx="5727574" cy="2721935"/>
+            <wp:effectExtent l="0" t="0" r="635" b="0"/>
+            <wp:docPr id="13832141" name="Picture 3" descr="A screenshot of a computer&#10;&#10;Description automatically generated"/>
+            <wp:cNvGraphicFramePr>
+              <a:graphicFrameLocks xmlns:a="http://schemas.openxmlformats.org/drawingml/2006/main" noChangeAspect="1"/>
+            </wp:cNvGraphicFramePr>
+            <a:graphic xmlns:a="http://schemas.openxmlformats.org/drawingml/2006/main">
+              <a:graphicData uri="http://schemas.openxmlformats.org/drawingml/2006/picture">
+                <pic:pic xmlns:pic="http://schemas.openxmlformats.org/drawingml/2006/picture">
+                  <pic:nvPicPr>
+                    <pic:cNvPr id="13832141" name="Picture 3" descr="A screenshot of a computer&#10;&#10;Description automatically generated"/>
+                    <pic:cNvPicPr/>
+                  </pic:nvPicPr>
+                  <pic:blipFill rotWithShape="1">
+                    <a:blip r:embed="rId5" cstate="print">
+                      <a:extLst>
+                        <a:ext uri="{28A0092B-C50C-407E-A947-70E740481C1C}">
+                          <a14:useLocalDpi xmlns:a14="http://schemas.microsoft.com/office/drawing/2010/main" val="0"/>
+                        </a:ext>
+                      </a:extLst>
+                    </a:blip>
+                    <a:srcRect t="5939" b="18030"/>
+                    <a:stretch/>
+                  </pic:blipFill>
+                  <pic:spPr bwMode="auto">
+                    <a:xfrm>
+                      <a:off x="0" y="0"/>
+                      <a:ext cx="5727700" cy="2721995"/>
+                    </a:xfrm>
+                    <a:prstGeom prst="rect">
+                      <a:avLst/>
+                    </a:prstGeom>
+                    <a:ln>
+                      <a:noFill/>
+                    </a:ln>
+                    <a:extLst>
+                      <a:ext uri="{53640926-AAD7-44D8-BBD7-CCE9431645EC}">
+                        <a14:shadowObscured xmlns:a14="http://schemas.microsoft.com/office/drawing/2010/main"/>
+                      </a:ext>
+                    </a:extLst>
+                  </pic:spPr>
+                </pic:pic>
+              </a:graphicData>
+            </a:graphic>
+          </wp:inline>
+        </w:drawing>
+      </w:r>
+    </w:p>
+    <w:p>
+      <w:pPr>
+        <w:pStyle w:val="Caption"/>
+        <w:jc w:val="center"/>
+        <w:rPr>
+          <w:sz w:val="24"/>
+          <w:szCs w:val="24"/>
+        </w:rPr>
+      </w:pPr>
+      <w:r>
+        <w:t xml:space="preserve">Figure </w:t>
+      </w:r>
+      <w:r>
+        <w:fldChar w:fldCharType="begin"/>
+      </w:r>
+      <w:r>
+        <w:instrText xml:space="preserve"> SEQ Figure \* ARABIC </w:instrText>
+      </w:r>
+      <w:r>
+        <w:fldChar w:fldCharType="separate"/>
+      </w:r>
+      <w:r>
+        <w:rPr>
+          <w:noProof/>
+        </w:rPr>
+        <w:t>1</w:t>
+      </w:r>
+      <w:r>
+        <w:fldChar w:fldCharType="end"/>
+      </w:r>
+      <w:r>
+        <w:t>- shows the welcome page</w:t>
+      </w:r>
+    </w:p>
+    <w:p>
+      <w:pPr>
+        <w:rPr>
+          <w:sz w:val="36"/>
+          <w:szCs w:val="36"/>
+          <w:u w:val="single"/>
+        </w:rPr>
+      </w:pPr>
+      <w:r>
+        <w:rPr>
+          <w:sz w:val="36"/>
+          <w:szCs w:val="36"/>
+          <w:u w:val="single"/>
+        </w:rPr>
+        <w:t>Register and log on</w:t>
+      </w:r>
+      <w:r>
+        <w:rPr>
+          <w:sz w:val="36"/>
+          <w:szCs w:val="36"/>
+          <w:u w:val="single"/>
+        </w:rPr>
+        <w:t>:</w:t>
+      </w:r>
+    </w:p>
+    <w:p>
+      <w:r>
+        <w:t xml:space="preserve">The user here can register as a new user to join the skills build community. On the register page the user can decide a </w:t>
+      </w:r>
+      <w:proofErr w:type="gramStart"/>
+      <w:r>
+        <w:t>user name</w:t>
+      </w:r>
+      <w:proofErr w:type="gramEnd"/>
+      <w:r>
+        <w:t xml:space="preserve"> and create a password and once done will be redirected to the log on page.</w:t>
+      </w:r>
+    </w:p>
+    <w:p>
+      <w:pPr>
+        <w:rPr>
+          <w:sz w:val="36"/>
+          <w:szCs w:val="36"/>
+        </w:rPr>
+      </w:pPr>
+    </w:p>
+    <w:p>
+      <w:pPr>
+        <w:keepNext/>
+      </w:pPr>
+      <w:r>
+        <w:rPr>
+          <w:noProof/>
+        </w:rPr>
+        <w:drawing>
+          <wp:inline distT="0" distB="0" distL="0" distR="0" wp14:anchorId="50F6934E" wp14:editId="5D3812BD">
+            <wp:extent cx="5727574" cy="2615609"/>
+            <wp:effectExtent l="0" t="0" r="635" b="635"/>
+            <wp:docPr id="313774042" name="Picture 5" descr="A screenshot of a computer&#10;&#10;Description automatically generated"/>
+            <wp:cNvGraphicFramePr>
+              <a:graphicFrameLocks xmlns:a="http://schemas.openxmlformats.org/drawingml/2006/main" noChangeAspect="1"/>
+            </wp:cNvGraphicFramePr>
+            <a:graphic xmlns:a="http://schemas.openxmlformats.org/drawingml/2006/main">
+              <a:graphicData uri="http://schemas.openxmlformats.org/drawingml/2006/picture">
+                <pic:pic xmlns:pic="http://schemas.openxmlformats.org/drawingml/2006/picture">
+                  <pic:nvPicPr>
+                    <pic:cNvPr id="313774042" name="Picture 5" descr="A screenshot of a computer&#10;&#10;Description automatically generated"/>
+                    <pic:cNvPicPr/>
+                  </pic:nvPicPr>
+                  <pic:blipFill rotWithShape="1">
+                    <a:blip r:embed="rId6" cstate="print">
+                      <a:extLst>
+                        <a:ext uri="{28A0092B-C50C-407E-A947-70E740481C1C}">
+                          <a14:useLocalDpi xmlns:a14="http://schemas.microsoft.com/office/drawing/2010/main" val="0"/>
+                        </a:ext>
+                      </a:extLst>
+                    </a:blip>
+                    <a:srcRect t="5939" b="21000"/>
+                    <a:stretch/>
+                  </pic:blipFill>
+                  <pic:spPr bwMode="auto">
+                    <a:xfrm>
+                      <a:off x="0" y="0"/>
+                      <a:ext cx="5727700" cy="2615666"/>
+                    </a:xfrm>
+                    <a:prstGeom prst="rect">
+                      <a:avLst/>
+                    </a:prstGeom>
+                    <a:ln>
+                      <a:noFill/>
+                    </a:ln>
+                    <a:extLst>
+                      <a:ext uri="{53640926-AAD7-44D8-BBD7-CCE9431645EC}">
+                        <a14:shadowObscured xmlns:a14="http://schemas.microsoft.com/office/drawing/2010/main"/>
+                      </a:ext>
+                    </a:extLst>
+                  </pic:spPr>
+                </pic:pic>
+              </a:graphicData>
+            </a:graphic>
+          </wp:inline>
+        </w:drawing>
+      </w:r>
+    </w:p>
+    <w:p>
+      <w:pPr>
+        <w:pStyle w:val="Caption"/>
+        <w:jc w:val="center"/>
+      </w:pPr>
+      <w:r>
+        <w:t xml:space="preserve">Figure </w:t>
+      </w:r>
+      <w:r>
+        <w:fldChar w:fldCharType="begin"/>
+      </w:r>
+      <w:r>
+        <w:instrText xml:space="preserve"> SEQ Figure \* ARABIC </w:instrText>
+      </w:r>
+      <w:r>
+        <w:fldChar w:fldCharType="separate"/>
+      </w:r>
+      <w:r>
+        <w:rPr>
+          <w:noProof/>
+        </w:rPr>
+        <w:t>2</w:t>
+      </w:r>
+      <w:r>
+        <w:fldChar w:fldCharType="end"/>
+      </w:r>
+      <w:r>
+        <w:t>- shows the register page with user "Moksh" registering</w:t>
+      </w:r>
+    </w:p>
+    <w:p>
+      <w:r>
+        <w:lastRenderedPageBreak/>
+        <w:t xml:space="preserve">On the log on page the user must enter their specific </w:t>
+      </w:r>
+      <w:proofErr w:type="gramStart"/>
+      <w:r>
+        <w:t>user name</w:t>
+      </w:r>
+      <w:proofErr w:type="gramEnd"/>
+      <w:r>
+        <w:t xml:space="preserve"> and password In order to access the rest of the website. </w:t>
+      </w:r>
+    </w:p>
+    <w:p>
+      <w:pPr>
+        <w:keepNext/>
+      </w:pPr>
+      <w:r>
+        <w:rPr>
+          <w:noProof/>
+        </w:rPr>
+        <w:drawing>
+          <wp:inline distT="0" distB="0" distL="0" distR="0" wp14:anchorId="3DA234D4" wp14:editId="31D8977B">
+            <wp:extent cx="5726760" cy="2661007"/>
+            <wp:effectExtent l="0" t="0" r="1270" b="6350"/>
+            <wp:docPr id="179478935" name="Picture 6" descr="A screenshot of a computer&#10;&#10;Description automatically generated"/>
+            <wp:cNvGraphicFramePr>
+              <a:graphicFrameLocks xmlns:a="http://schemas.openxmlformats.org/drawingml/2006/main" noChangeAspect="1"/>
+            </wp:cNvGraphicFramePr>
+            <a:graphic xmlns:a="http://schemas.openxmlformats.org/drawingml/2006/main">
+              <a:graphicData uri="http://schemas.openxmlformats.org/drawingml/2006/picture">
+                <pic:pic xmlns:pic="http://schemas.openxmlformats.org/drawingml/2006/picture">
+                  <pic:nvPicPr>
+                    <pic:cNvPr id="179478935" name="Picture 6" descr="A screenshot of a computer&#10;&#10;Description automatically generated"/>
+                    <pic:cNvPicPr/>
+                  </pic:nvPicPr>
+                  <pic:blipFill rotWithShape="1">
+                    <a:blip r:embed="rId7" cstate="print">
+                      <a:extLst>
+                        <a:ext uri="{28A0092B-C50C-407E-A947-70E740481C1C}">
+                          <a14:useLocalDpi xmlns:a14="http://schemas.microsoft.com/office/drawing/2010/main" val="0"/>
+                        </a:ext>
+                      </a:extLst>
+                    </a:blip>
+                    <a:srcRect t="6600" b="19060"/>
+                    <a:stretch/>
+                  </pic:blipFill>
+                  <pic:spPr bwMode="auto">
+                    <a:xfrm>
+                      <a:off x="0" y="0"/>
+                      <a:ext cx="5727700" cy="2661444"/>
+                    </a:xfrm>
+                    <a:prstGeom prst="rect">
+                      <a:avLst/>
+                    </a:prstGeom>
+                    <a:ln>
+                      <a:noFill/>
+                    </a:ln>
+                    <a:extLst>
+                      <a:ext uri="{53640926-AAD7-44D8-BBD7-CCE9431645EC}">
+                        <a14:shadowObscured xmlns:a14="http://schemas.microsoft.com/office/drawing/2010/main"/>
+                      </a:ext>
+                    </a:extLst>
+                  </pic:spPr>
+                </pic:pic>
+              </a:graphicData>
+            </a:graphic>
+          </wp:inline>
+        </w:drawing>
+      </w:r>
+    </w:p>
+    <w:p>
+      <w:pPr>
+        <w:pStyle w:val="Caption"/>
+        <w:jc w:val="center"/>
+      </w:pPr>
+      <w:r>
+        <w:t xml:space="preserve">Figure </w:t>
+      </w:r>
+      <w:r>
+        <w:fldChar w:fldCharType="begin"/>
+      </w:r>
+      <w:r>
+        <w:instrText xml:space="preserve"> SEQ Figure \* ARABIC </w:instrText>
+      </w:r>
+      <w:r>
+        <w:fldChar w:fldCharType="separate"/>
+      </w:r>
+      <w:r>
+        <w:rPr>
+          <w:noProof/>
+        </w:rPr>
+        <w:t>3</w:t>
+      </w:r>
+      <w:r>
+        <w:fldChar w:fldCharType="end"/>
+      </w:r>
+      <w:r>
+        <w:t>- shows the log on page</w:t>
+      </w:r>
+    </w:p>
+    <w:p>
+      <w:pPr>
+        <w:rPr>
+          <w:sz w:val="36"/>
+          <w:szCs w:val="36"/>
+          <w:u w:val="single"/>
+        </w:rPr>
+      </w:pPr>
+      <w:r>
+        <w:rPr>
+          <w:sz w:val="36"/>
+          <w:szCs w:val="36"/>
+          <w:u w:val="single"/>
+        </w:rPr>
+        <w:t>Dashboard</w:t>
+      </w:r>
+      <w:r>
+        <w:rPr>
+          <w:sz w:val="36"/>
+          <w:szCs w:val="36"/>
+          <w:u w:val="single"/>
+        </w:rPr>
+        <w:t>:</w:t>
+      </w:r>
+    </w:p>
+    <w:p>
+      <w:r>
+        <w:t>Once logged on the user is directed to the dashboard page. This serves as the main page on the website where you can access all the other pages shown in the navigation bar under the “IBM SKILLSBUILD COURSES” logo. The user can see a list of available courses to start and their specific category.</w:t>
+      </w:r>
+    </w:p>
+    <w:p>
+      <w:pPr>
+        <w:keepNext/>
+      </w:pPr>
+      <w:r>
+        <w:rPr>
+          <w:noProof/>
+        </w:rPr>
+        <w:drawing>
+          <wp:inline distT="0" distB="0" distL="0" distR="0" wp14:anchorId="7E388733" wp14:editId="40FFD69A">
+            <wp:extent cx="5727700" cy="3395195"/>
+            <wp:effectExtent l="0" t="0" r="0" b="0"/>
+            <wp:docPr id="1591974917" name="Picture 7" descr="A screenshot of a computer&#10;&#10;Description automatically generated"/>
+            <wp:cNvGraphicFramePr>
+              <a:graphicFrameLocks xmlns:a="http://schemas.openxmlformats.org/drawingml/2006/main" noChangeAspect="1"/>
+            </wp:cNvGraphicFramePr>
+            <a:graphic xmlns:a="http://schemas.openxmlformats.org/drawingml/2006/main">
+              <a:graphicData uri="http://schemas.openxmlformats.org/drawingml/2006/picture">
+                <pic:pic xmlns:pic="http://schemas.openxmlformats.org/drawingml/2006/picture">
+                  <pic:nvPicPr>
+                    <pic:cNvPr id="1591974917" name="Picture 7" descr="A screenshot of a computer&#10;&#10;Description automatically generated"/>
+                    <pic:cNvPicPr/>
+                  </pic:nvPicPr>
+                  <pic:blipFill rotWithShape="1">
+                    <a:blip r:embed="rId8" cstate="print">
+                      <a:extLst>
+                        <a:ext uri="{28A0092B-C50C-407E-A947-70E740481C1C}">
+                          <a14:useLocalDpi xmlns:a14="http://schemas.microsoft.com/office/drawing/2010/main" val="0"/>
+                        </a:ext>
+                      </a:extLst>
+                    </a:blip>
+                    <a:srcRect t="5165"/>
+                    <a:stretch/>
+                  </pic:blipFill>
+                  <pic:spPr bwMode="auto">
+                    <a:xfrm>
+                      <a:off x="0" y="0"/>
+                      <a:ext cx="5727700" cy="3395195"/>
+                    </a:xfrm>
+                    <a:prstGeom prst="rect">
+                      <a:avLst/>
+                    </a:prstGeom>
+                    <a:ln>
+                      <a:noFill/>
+                    </a:ln>
+                    <a:extLst>
+                      <a:ext uri="{53640926-AAD7-44D8-BBD7-CCE9431645EC}">
+                        <a14:shadowObscured xmlns:a14="http://schemas.microsoft.com/office/drawing/2010/main"/>
+                      </a:ext>
+                    </a:extLst>
+                  </pic:spPr>
+                </pic:pic>
+              </a:graphicData>
+            </a:graphic>
+          </wp:inline>
+        </w:drawing>
+      </w:r>
+    </w:p>
+    <w:p>
+      <w:pPr>
+        <w:pStyle w:val="Caption"/>
+        <w:jc w:val="center"/>
+      </w:pPr>
+      <w:r>
+        <w:t xml:space="preserve">Figure </w:t>
+      </w:r>
+      <w:r>
+        <w:fldChar w:fldCharType="begin"/>
+      </w:r>
+      <w:r>
+        <w:instrText xml:space="preserve"> SEQ Figure \* ARABIC </w:instrText>
+      </w:r>
+      <w:r>
+        <w:fldChar w:fldCharType="separate"/>
+      </w:r>
+      <w:r>
+        <w:rPr>
+          <w:noProof/>
+        </w:rPr>
+        <w:t>4</w:t>
+      </w:r>
+      <w:r>
+        <w:fldChar w:fldCharType="end"/>
+      </w:r>
+      <w:r>
+        <w:t>- shows the dashboard with available courses</w:t>
+      </w:r>
+    </w:p>
+    <w:p>
+      <w:r>
+        <w:t>The user can also sort the list of courses in alphabetical order, reverse alphabetical order and by category to make it as simple as possible to find the course they want to start.</w:t>
+      </w:r>
+    </w:p>
+    <w:p>
+      <w:pPr>
+        <w:keepNext/>
+      </w:pPr>
+      <w:r>
+        <w:rPr>
+          <w:noProof/>
+        </w:rPr>
+        <w:lastRenderedPageBreak/>
+        <w:drawing>
+          <wp:inline distT="0" distB="0" distL="0" distR="0" wp14:anchorId="0931F3FE" wp14:editId="3598C665">
+            <wp:extent cx="5727700" cy="3405469"/>
+            <wp:effectExtent l="0" t="0" r="0" b="0"/>
+            <wp:docPr id="1747255133" name="Picture 8" descr="A screenshot of a computer&#10;&#10;Description automatically generated"/>
+            <wp:cNvGraphicFramePr>
+              <a:graphicFrameLocks xmlns:a="http://schemas.openxmlformats.org/drawingml/2006/main" noChangeAspect="1"/>
+            </wp:cNvGraphicFramePr>
+            <a:graphic xmlns:a="http://schemas.openxmlformats.org/drawingml/2006/main">
+              <a:graphicData uri="http://schemas.openxmlformats.org/drawingml/2006/picture">
+                <pic:pic xmlns:pic="http://schemas.openxmlformats.org/drawingml/2006/picture">
+                  <pic:nvPicPr>
+                    <pic:cNvPr id="1747255133" name="Picture 8" descr="A screenshot of a computer&#10;&#10;Description automatically generated"/>
+                    <pic:cNvPicPr/>
+                  </pic:nvPicPr>
+                  <pic:blipFill rotWithShape="1">
+                    <a:blip r:embed="rId9" cstate="print">
+                      <a:extLst>
+                        <a:ext uri="{28A0092B-C50C-407E-A947-70E740481C1C}">
+                          <a14:useLocalDpi xmlns:a14="http://schemas.microsoft.com/office/drawing/2010/main" val="0"/>
+                        </a:ext>
+                      </a:extLst>
+                    </a:blip>
+                    <a:srcRect t="4878"/>
+                    <a:stretch/>
+                  </pic:blipFill>
+                  <pic:spPr bwMode="auto">
+                    <a:xfrm>
+                      <a:off x="0" y="0"/>
+                      <a:ext cx="5727700" cy="3405469"/>
+                    </a:xfrm>
+                    <a:prstGeom prst="rect">
+                      <a:avLst/>
+                    </a:prstGeom>
+                    <a:ln>
+                      <a:noFill/>
+                    </a:ln>
+                    <a:extLst>
+                      <a:ext uri="{53640926-AAD7-44D8-BBD7-CCE9431645EC}">
+                        <a14:shadowObscured xmlns:a14="http://schemas.microsoft.com/office/drawing/2010/main"/>
+                      </a:ext>
+                    </a:extLst>
+                  </pic:spPr>
+                </pic:pic>
+              </a:graphicData>
+            </a:graphic>
+          </wp:inline>
+        </w:drawing>
+      </w:r>
+    </w:p>
+    <w:p>
+      <w:pPr>
+        <w:pStyle w:val="Caption"/>
+        <w:jc w:val="center"/>
+      </w:pPr>
+      <w:r>
+        <w:t xml:space="preserve">Figure </w:t>
+      </w:r>
+      <w:r>
+        <w:fldChar w:fldCharType="begin"/>
+      </w:r>
+      <w:r>
+        <w:instrText xml:space="preserve"> SEQ Figure \* ARABIC </w:instrText>
+      </w:r>
+      <w:r>
+        <w:fldChar w:fldCharType="separate"/>
+      </w:r>
+      <w:r>
+        <w:rPr>
+          <w:noProof/>
+        </w:rPr>
+        <w:t>5</w:t>
+      </w:r>
+      <w:r>
+        <w:fldChar w:fldCharType="end"/>
+      </w:r>
+      <w:r>
+        <w:t>- shows the courses sorted by category</w:t>
+      </w:r>
+    </w:p>
+    <w:p/>
+    <w:p>
+      <w:pPr>
         <w:rPr>
           <w:sz w:val="36"/>
           <w:szCs w:val="36"/>
@@ -126,13 +713,7 @@
         </w:numPr>
       </w:pPr>
       <w:r>
-        <w:t xml:space="preserve">This form includes a </w:t>
-      </w:r>
-      <w:r>
-        <w:t>drop-down</w:t>
-      </w:r>
-      <w:r>
-        <w:t xml:space="preserve"> list which has the available courses. </w:t>
+        <w:t xml:space="preserve">This form includes a drop-down list which has the available courses. </w:t>
       </w:r>
     </w:p>
     <w:p>
@@ -172,10 +753,7 @@
         </w:numPr>
       </w:pPr>
       <w:r>
-        <w:t>Like</w:t>
-      </w:r>
-      <w:r>
-        <w:t xml:space="preserve"> the “Pause Session” form, this form includes a drop-down list populated with available courses. </w:t>
+        <w:t xml:space="preserve">Like the “Pause Session” form, this form includes a drop-down list populated with available courses. </w:t>
       </w:r>
     </w:p>
     <w:p>
@@ -221,6 +799,7 @@
         <w:rPr>
           <w:u w:val="single"/>
         </w:rPr>
+        <w:lastRenderedPageBreak/>
         <w:fldChar w:fldCharType="begin"/>
       </w:r>
       <w:r>
@@ -237,6 +816,7 @@
       </w:r>
       <w:r>
         <w:rPr>
+          <w:noProof/>
           <w:u w:val="single"/>
         </w:rPr>
         <w:drawing>
@@ -257,7 +837,7 @@
                     </pic:cNvPicPr>
                   </pic:nvPicPr>
                   <pic:blipFill rotWithShape="1">
-                    <a:blip r:embed="rId5" cstate="print">
+                    <a:blip r:embed="rId10" cstate="print">
                       <a:extLst>
                         <a:ext uri="{28A0092B-C50C-407E-A947-70E740481C1C}">
                           <a14:useLocalDpi xmlns:a14="http://schemas.microsoft.com/office/drawing/2010/main" val="0"/>
@@ -324,7 +904,7 @@
         <w:rPr>
           <w:noProof/>
         </w:rPr>
-        <w:t>1</w:t>
+        <w:t>6</w:t>
       </w:r>
       <w:r>
         <w:fldChar w:fldCharType="end"/>
@@ -341,7 +921,6 @@
         <w:keepNext/>
       </w:pPr>
       <w:r>
-        <w:lastRenderedPageBreak/>
         <w:fldChar w:fldCharType="begin"/>
       </w:r>
       <w:r>
@@ -351,6 +930,9 @@
         <w:fldChar w:fldCharType="separate"/>
       </w:r>
       <w:r>
+        <w:rPr>
+          <w:noProof/>
+        </w:rPr>
         <w:drawing>
           <wp:inline distT="0" distB="0" distL="0" distR="0" wp14:anchorId="4FD5F2F7" wp14:editId="784BF10F">
             <wp:extent cx="5249545" cy="3714796"/>
@@ -369,7 +951,7 @@
                     </pic:cNvPicPr>
                   </pic:nvPicPr>
                   <pic:blipFill rotWithShape="1">
-                    <a:blip r:embed="rId6">
+                    <a:blip r:embed="rId11">
                       <a:extLst>
                         <a:ext uri="{28A0092B-C50C-407E-A947-70E740481C1C}">
                           <a14:useLocalDpi xmlns:a14="http://schemas.microsoft.com/office/drawing/2010/main" val="0"/>
@@ -428,7 +1010,7 @@
         <w:rPr>
           <w:noProof/>
         </w:rPr>
-        <w:t>2</w:t>
+        <w:t>7</w:t>
       </w:r>
       <w:r>
         <w:fldChar w:fldCharType="end"/>
@@ -446,6 +1028,7 @@
         <w:keepNext/>
       </w:pPr>
       <w:r>
+        <w:lastRenderedPageBreak/>
         <w:fldChar w:fldCharType="begin"/>
       </w:r>
       <w:r>
@@ -455,10 +1038,13 @@
         <w:fldChar w:fldCharType="separate"/>
       </w:r>
       <w:r>
+        <w:rPr>
+          <w:noProof/>
+        </w:rPr>
         <w:drawing>
-          <wp:inline distT="0" distB="0" distL="0" distR="0" wp14:anchorId="167EBD83" wp14:editId="004269AA">
-            <wp:extent cx="5723148" cy="4119880"/>
-            <wp:effectExtent l="0" t="0" r="5080" b="0"/>
+          <wp:inline distT="0" distB="0" distL="0" distR="0" wp14:anchorId="167EBD83" wp14:editId="563EBE6E">
+            <wp:extent cx="5376672" cy="3870465"/>
+            <wp:effectExtent l="0" t="0" r="0" b="3175"/>
             <wp:docPr id="1803550049" name="Picture 4" descr="page3image947745328"/>
             <wp:cNvGraphicFramePr>
               <a:graphicFrameLocks xmlns:a="http://schemas.openxmlformats.org/drawingml/2006/main" noChangeAspect="1"/>
@@ -473,7 +1059,7 @@
                     </pic:cNvPicPr>
                   </pic:nvPicPr>
                   <pic:blipFill rotWithShape="1">
-                    <a:blip r:embed="rId7">
+                    <a:blip r:embed="rId12">
                       <a:extLst>
                         <a:ext uri="{28A0092B-C50C-407E-A947-70E740481C1C}">
                           <a14:useLocalDpi xmlns:a14="http://schemas.microsoft.com/office/drawing/2010/main" val="0"/>
@@ -486,7 +1072,7 @@
                   <pic:spPr bwMode="auto">
                     <a:xfrm>
                       <a:off x="0" y="0"/>
-                      <a:ext cx="5723255" cy="4119957"/>
+                      <a:ext cx="5391252" cy="3880960"/>
                     </a:xfrm>
                     <a:prstGeom prst="rect">
                       <a:avLst/>
@@ -536,7 +1122,7 @@
         <w:rPr>
           <w:noProof/>
         </w:rPr>
-        <w:t>3</w:t>
+        <w:t>8</w:t>
       </w:r>
       <w:r>
         <w:fldChar w:fldCharType="end"/>
@@ -573,12 +1159,13 @@
       </w:r>
       <w:r>
         <w:rPr>
+          <w:noProof/>
           <w:u w:val="single"/>
         </w:rPr>
         <w:drawing>
-          <wp:inline distT="0" distB="0" distL="0" distR="0" wp14:anchorId="01D933F2" wp14:editId="7C76AB18">
-            <wp:extent cx="5727337" cy="4081346"/>
-            <wp:effectExtent l="0" t="0" r="635" b="0"/>
+          <wp:inline distT="0" distB="0" distL="0" distR="0" wp14:anchorId="01D933F2" wp14:editId="5F077DBF">
+            <wp:extent cx="5541264" cy="3948750"/>
+            <wp:effectExtent l="0" t="0" r="0" b="1270"/>
             <wp:docPr id="180351480" name="Picture 3" descr="page4image40933120"/>
             <wp:cNvGraphicFramePr>
               <a:graphicFrameLocks xmlns:a="http://schemas.openxmlformats.org/drawingml/2006/main" noChangeAspect="1"/>
@@ -593,7 +1180,7 @@
                     </pic:cNvPicPr>
                   </pic:nvPicPr>
                   <pic:blipFill rotWithShape="1">
-                    <a:blip r:embed="rId8">
+                    <a:blip r:embed="rId13">
                       <a:extLst>
                         <a:ext uri="{28A0092B-C50C-407E-A947-70E740481C1C}">
                           <a14:useLocalDpi xmlns:a14="http://schemas.microsoft.com/office/drawing/2010/main" val="0"/>
@@ -606,7 +1193,7 @@
                   <pic:spPr bwMode="auto">
                     <a:xfrm>
                       <a:off x="0" y="0"/>
-                      <a:ext cx="5727700" cy="4081605"/>
+                      <a:ext cx="5547665" cy="3953311"/>
                     </a:xfrm>
                     <a:prstGeom prst="rect">
                       <a:avLst/>
@@ -660,7 +1247,7 @@
         <w:rPr>
           <w:noProof/>
         </w:rPr>
-        <w:t>4</w:t>
+        <w:t>9</w:t>
       </w:r>
       <w:r>
         <w:fldChar w:fldCharType="end"/>
@@ -693,6 +1280,9 @@
         <w:fldChar w:fldCharType="separate"/>
       </w:r>
       <w:r>
+        <w:rPr>
+          <w:noProof/>
+        </w:rPr>
         <w:drawing>
           <wp:inline distT="0" distB="0" distL="0" distR="0" wp14:anchorId="1A7502E1" wp14:editId="083FCDF2">
             <wp:extent cx="5363110" cy="3733626"/>
@@ -711,7 +1301,7 @@
                     </pic:cNvPicPr>
                   </pic:nvPicPr>
                   <pic:blipFill rotWithShape="1">
-                    <a:blip r:embed="rId9">
+                    <a:blip r:embed="rId14">
                       <a:extLst>
                         <a:ext uri="{28A0092B-C50C-407E-A947-70E740481C1C}">
                           <a14:useLocalDpi xmlns:a14="http://schemas.microsoft.com/office/drawing/2010/main" val="0"/>
@@ -774,7 +1364,7 @@
         <w:rPr>
           <w:noProof/>
         </w:rPr>
-        <w:t>5</w:t>
+        <w:t>10</w:t>
       </w:r>
       <w:r>
         <w:fldChar w:fldCharType="end"/>
@@ -817,6 +1407,7 @@
       </w:r>
       <w:r>
         <w:rPr>
+          <w:noProof/>
           <w:sz w:val="36"/>
           <w:szCs w:val="36"/>
           <w:u w:val="single"/>
@@ -839,7 +1430,7 @@
                     </pic:cNvPicPr>
                   </pic:nvPicPr>
                   <pic:blipFill rotWithShape="1">
-                    <a:blip r:embed="rId10">
+                    <a:blip r:embed="rId15">
                       <a:extLst>
                         <a:ext uri="{28A0092B-C50C-407E-A947-70E740481C1C}">
                           <a14:useLocalDpi xmlns:a14="http://schemas.microsoft.com/office/drawing/2010/main" val="0"/>
@@ -885,184 +1476,49 @@
     <w:p>
       <w:pPr>
         <w:pStyle w:val="Caption"/>
-        <w:rPr>
+      </w:pPr>
+      <w:r>
+        <w:t xml:space="preserve">Figure </w:t>
+      </w:r>
+      <w:r>
+        <w:fldChar w:fldCharType="begin"/>
+      </w:r>
+      <w:r>
+        <w:instrText xml:space="preserve"> SEQ Figure \* ARABIC </w:instrText>
+      </w:r>
+      <w:r>
+        <w:fldChar w:fldCharType="separate"/>
+      </w:r>
+      <w:r>
+        <w:rPr>
+          <w:noProof/>
+        </w:rPr>
+        <w:t>11</w:t>
+      </w:r>
+      <w:r>
+        <w:fldChar w:fldCharType="end"/>
+      </w:r>
+      <w:r>
+        <w:t xml:space="preserve">- </w:t>
+      </w:r>
+      <w:r>
+        <w:t>shows what happens when the user clicks on the Facebook link in the footer.</w:t>
+      </w:r>
+    </w:p>
+    <w:p>
+      <w:pPr>
+        <w:pStyle w:val="Caption"/>
+        <w:rPr>
+          <w:i w:val="0"/>
+          <w:iCs w:val="0"/>
           <w:sz w:val="24"/>
           <w:szCs w:val="24"/>
         </w:rPr>
       </w:pPr>
       <w:r>
-        <w:t xml:space="preserve">Figure </w:t>
-      </w:r>
-      <w:r>
-        <w:fldChar w:fldCharType="begin"/>
-      </w:r>
-      <w:r>
-        <w:instrText xml:space="preserve"> SEQ Figure \* ARABIC </w:instrText>
-      </w:r>
-      <w:r>
-        <w:fldChar w:fldCharType="separate"/>
-      </w:r>
-      <w:r>
-        <w:rPr>
-          <w:noProof/>
-        </w:rPr>
-        <w:t>6</w:t>
-      </w:r>
-      <w:r>
-        <w:fldChar w:fldCharType="end"/>
-      </w:r>
-      <w:r>
-        <w:t xml:space="preserve">- </w:t>
-      </w:r>
-      <w:r>
-        <w:t>shows what happens when the user clicks on the Facebook link in the footer.</w:t>
-      </w:r>
-    </w:p>
-    <w:p>
-      <w:pPr>
-        <w:rPr>
-          <w:sz w:val="36"/>
-          <w:szCs w:val="36"/>
-          <w:u w:val="single"/>
-        </w:rPr>
-      </w:pPr>
-    </w:p>
-    <w:p>
-      <w:pPr>
-        <w:rPr>
-          <w:sz w:val="36"/>
-          <w:szCs w:val="36"/>
-          <w:u w:val="single"/>
-        </w:rPr>
-      </w:pPr>
-    </w:p>
-    <w:p>
-      <w:pPr>
-        <w:rPr>
-          <w:sz w:val="36"/>
-          <w:szCs w:val="36"/>
-          <w:u w:val="single"/>
-        </w:rPr>
-      </w:pPr>
-    </w:p>
-    <w:p>
-      <w:pPr>
-        <w:rPr>
-          <w:sz w:val="36"/>
-          <w:szCs w:val="36"/>
-          <w:u w:val="single"/>
-        </w:rPr>
-      </w:pPr>
-    </w:p>
-    <w:p>
-      <w:pPr>
-        <w:rPr>
-          <w:sz w:val="36"/>
-          <w:szCs w:val="36"/>
-          <w:u w:val="single"/>
-        </w:rPr>
-      </w:pPr>
-    </w:p>
-    <w:p>
-      <w:pPr>
-        <w:rPr>
-          <w:sz w:val="36"/>
-          <w:szCs w:val="36"/>
-          <w:u w:val="single"/>
-        </w:rPr>
-      </w:pPr>
-    </w:p>
-    <w:p>
-      <w:pPr>
-        <w:rPr>
-          <w:sz w:val="36"/>
-          <w:szCs w:val="36"/>
-          <w:u w:val="single"/>
-        </w:rPr>
-      </w:pPr>
-    </w:p>
-    <w:p>
-      <w:pPr>
-        <w:rPr>
-          <w:sz w:val="36"/>
-          <w:szCs w:val="36"/>
-          <w:u w:val="single"/>
-        </w:rPr>
-      </w:pPr>
-    </w:p>
-    <w:p>
-      <w:pPr>
-        <w:rPr>
-          <w:sz w:val="36"/>
-          <w:szCs w:val="36"/>
-          <w:u w:val="single"/>
-        </w:rPr>
-      </w:pPr>
-    </w:p>
-    <w:p>
-      <w:pPr>
-        <w:rPr>
-          <w:sz w:val="36"/>
-          <w:szCs w:val="36"/>
-          <w:u w:val="single"/>
-        </w:rPr>
-      </w:pPr>
-    </w:p>
-    <w:p>
-      <w:pPr>
-        <w:rPr>
-          <w:sz w:val="36"/>
-          <w:szCs w:val="36"/>
-          <w:u w:val="single"/>
-        </w:rPr>
-      </w:pPr>
-    </w:p>
-    <w:p>
-      <w:pPr>
-        <w:rPr>
-          <w:sz w:val="36"/>
-          <w:szCs w:val="36"/>
-          <w:u w:val="single"/>
-        </w:rPr>
-      </w:pPr>
-    </w:p>
-    <w:p>
-      <w:pPr>
-        <w:rPr>
-          <w:sz w:val="36"/>
-          <w:szCs w:val="36"/>
-          <w:u w:val="single"/>
-        </w:rPr>
-      </w:pPr>
-    </w:p>
-    <w:p>
-      <w:pPr>
-        <w:rPr>
-          <w:sz w:val="36"/>
-          <w:szCs w:val="36"/>
-          <w:u w:val="single"/>
-        </w:rPr>
-      </w:pPr>
-    </w:p>
-    <w:p>
-      <w:pPr>
-        <w:rPr>
-          <w:sz w:val="36"/>
-          <w:szCs w:val="36"/>
-          <w:u w:val="single"/>
-        </w:rPr>
-      </w:pPr>
-    </w:p>
-    <w:p>
-      <w:pPr>
-        <w:rPr>
-          <w:sz w:val="36"/>
-          <w:szCs w:val="36"/>
-          <w:u w:val="single"/>
-        </w:rPr>
-      </w:pPr>
-      <w:r>
-        <w:rPr>
+        <w:rPr>
+          <w:i w:val="0"/>
+          <w:iCs w:val="0"/>
           <w:sz w:val="36"/>
           <w:szCs w:val="36"/>
           <w:u w:val="single"/>
@@ -1100,7 +1556,7 @@
                     <pic:cNvPicPr/>
                   </pic:nvPicPr>
                   <pic:blipFill>
-                    <a:blip r:embed="rId11" cstate="print">
+                    <a:blip r:embed="rId16" cstate="print">
                       <a:extLst>
                         <a:ext uri="{28A0092B-C50C-407E-A947-70E740481C1C}">
                           <a14:useLocalDpi xmlns:a14="http://schemas.microsoft.com/office/drawing/2010/main" val="0"/>
@@ -1148,7 +1604,7 @@
         <w:rPr>
           <w:noProof/>
         </w:rPr>
-        <w:t>7</w:t>
+        <w:t>12</w:t>
       </w:r>
       <w:r>
         <w:fldChar w:fldCharType="end"/>
@@ -1187,7 +1643,7 @@
                     <pic:cNvPicPr/>
                   </pic:nvPicPr>
                   <pic:blipFill rotWithShape="1">
-                    <a:blip r:embed="rId12" cstate="print">
+                    <a:blip r:embed="rId17" cstate="print">
                       <a:extLst>
                         <a:ext uri="{28A0092B-C50C-407E-A947-70E740481C1C}">
                           <a14:useLocalDpi xmlns:a14="http://schemas.microsoft.com/office/drawing/2010/main" val="0"/>
@@ -1242,7 +1698,7 @@
         <w:rPr>
           <w:noProof/>
         </w:rPr>
-        <w:t>8</w:t>
+        <w:t>13</w:t>
       </w:r>
       <w:r>
         <w:fldChar w:fldCharType="end"/>
@@ -1279,7 +1735,7 @@
                     <pic:cNvPicPr/>
                   </pic:nvPicPr>
                   <pic:blipFill rotWithShape="1">
-                    <a:blip r:embed="rId13" cstate="print">
+                    <a:blip r:embed="rId18" cstate="print">
                       <a:extLst>
                         <a:ext uri="{28A0092B-C50C-407E-A947-70E740481C1C}">
                           <a14:useLocalDpi xmlns:a14="http://schemas.microsoft.com/office/drawing/2010/main" val="0"/>
@@ -1334,7 +1790,7 @@
         <w:rPr>
           <w:noProof/>
         </w:rPr>
-        <w:t>9</w:t>
+        <w:t>14</w:t>
       </w:r>
       <w:r>
         <w:fldChar w:fldCharType="end"/>
@@ -1390,7 +1846,7 @@
                     <pic:cNvPicPr/>
                   </pic:nvPicPr>
                   <pic:blipFill rotWithShape="1">
-                    <a:blip r:embed="rId14" cstate="print">
+                    <a:blip r:embed="rId19" cstate="print">
                       <a:extLst>
                         <a:ext uri="{28A0092B-C50C-407E-A947-70E740481C1C}">
                           <a14:useLocalDpi xmlns:a14="http://schemas.microsoft.com/office/drawing/2010/main" val="0"/>
@@ -1445,7 +1901,7 @@
         <w:rPr>
           <w:noProof/>
         </w:rPr>
-        <w:t>10</w:t>
+        <w:t>15</w:t>
       </w:r>
       <w:r>
         <w:fldChar w:fldCharType="end"/>
@@ -1492,7 +1948,7 @@
                     <pic:cNvPicPr/>
                   </pic:nvPicPr>
                   <pic:blipFill rotWithShape="1">
-                    <a:blip r:embed="rId15" cstate="print">
+                    <a:blip r:embed="rId20" cstate="print">
                       <a:extLst>
                         <a:ext uri="{28A0092B-C50C-407E-A947-70E740481C1C}">
                           <a14:useLocalDpi xmlns:a14="http://schemas.microsoft.com/office/drawing/2010/main" val="0"/>
@@ -1547,7 +2003,7 @@
         <w:rPr>
           <w:noProof/>
         </w:rPr>
-        <w:t>11</w:t>
+        <w:t>16</w:t>
       </w:r>
       <w:r>
         <w:fldChar w:fldCharType="end"/>
@@ -1586,7 +2042,7 @@
                     <pic:cNvPicPr/>
                   </pic:nvPicPr>
                   <pic:blipFill rotWithShape="1">
-                    <a:blip r:embed="rId16" cstate="print">
+                    <a:blip r:embed="rId21" cstate="print">
                       <a:extLst>
                         <a:ext uri="{28A0092B-C50C-407E-A947-70E740481C1C}">
                           <a14:useLocalDpi xmlns:a14="http://schemas.microsoft.com/office/drawing/2010/main" val="0"/>
@@ -1641,7 +2097,7 @@
         <w:rPr>
           <w:noProof/>
         </w:rPr>
-        <w:t>12</w:t>
+        <w:t>17</w:t>
       </w:r>
       <w:r>
         <w:fldChar w:fldCharType="end"/>
@@ -1674,6 +2130,120 @@
       </w:r>
     </w:p>
     <w:p/>
+    <w:p>
+      <w:pPr>
+        <w:rPr>
+          <w:sz w:val="36"/>
+          <w:szCs w:val="36"/>
+          <w:u w:val="single"/>
+        </w:rPr>
+      </w:pPr>
+      <w:r>
+        <w:rPr>
+          <w:sz w:val="36"/>
+          <w:szCs w:val="36"/>
+          <w:u w:val="single"/>
+        </w:rPr>
+        <w:t>Badges:</w:t>
+      </w:r>
+    </w:p>
+    <w:p>
+      <w:r>
+        <w:t>As a user, you will be awarded badges as you complete more courses. These badges will be shown in your user page.</w:t>
+      </w:r>
+    </w:p>
+    <w:p>
+      <w:pPr>
+        <w:keepNext/>
+      </w:pPr>
+      <w:r>
+        <w:rPr>
+          <w:noProof/>
+        </w:rPr>
+        <w:drawing>
+          <wp:inline distT="0" distB="0" distL="0" distR="0" wp14:anchorId="697F459F" wp14:editId="15353757">
+            <wp:extent cx="5727700" cy="1988289"/>
+            <wp:effectExtent l="0" t="0" r="0" b="5715"/>
+            <wp:docPr id="1799103987" name="Picture 2" descr="A screenshot of a computer&#10;&#10;Description automatically generated"/>
+            <wp:cNvGraphicFramePr>
+              <a:graphicFrameLocks xmlns:a="http://schemas.openxmlformats.org/drawingml/2006/main" noChangeAspect="1"/>
+            </wp:cNvGraphicFramePr>
+            <a:graphic xmlns:a="http://schemas.openxmlformats.org/drawingml/2006/main">
+              <a:graphicData uri="http://schemas.openxmlformats.org/drawingml/2006/picture">
+                <pic:pic xmlns:pic="http://schemas.openxmlformats.org/drawingml/2006/picture">
+                  <pic:nvPicPr>
+                    <pic:cNvPr id="1799103987" name="Picture 2" descr="A screenshot of a computer&#10;&#10;Description automatically generated"/>
+                    <pic:cNvPicPr/>
+                  </pic:nvPicPr>
+                  <pic:blipFill rotWithShape="1">
+                    <a:blip r:embed="rId22" cstate="print">
+                      <a:extLst>
+                        <a:ext uri="{28A0092B-C50C-407E-A947-70E740481C1C}">
+                          <a14:useLocalDpi xmlns:a14="http://schemas.microsoft.com/office/drawing/2010/main" val="0"/>
+                        </a:ext>
+                      </a:extLst>
+                    </a:blip>
+                    <a:srcRect b="44463"/>
+                    <a:stretch/>
+                  </pic:blipFill>
+                  <pic:spPr bwMode="auto">
+                    <a:xfrm>
+                      <a:off x="0" y="0"/>
+                      <a:ext cx="5727700" cy="1988289"/>
+                    </a:xfrm>
+                    <a:prstGeom prst="rect">
+                      <a:avLst/>
+                    </a:prstGeom>
+                    <a:ln>
+                      <a:noFill/>
+                    </a:ln>
+                    <a:extLst>
+                      <a:ext uri="{53640926-AAD7-44D8-BBD7-CCE9431645EC}">
+                        <a14:shadowObscured xmlns:a14="http://schemas.microsoft.com/office/drawing/2010/main"/>
+                      </a:ext>
+                    </a:extLst>
+                  </pic:spPr>
+                </pic:pic>
+              </a:graphicData>
+            </a:graphic>
+          </wp:inline>
+        </w:drawing>
+      </w:r>
+    </w:p>
+    <w:p>
+      <w:pPr>
+        <w:pStyle w:val="Caption"/>
+        <w:jc w:val="center"/>
+        <w:rPr>
+          <w:sz w:val="24"/>
+          <w:szCs w:val="24"/>
+        </w:rPr>
+      </w:pPr>
+      <w:r>
+        <w:t xml:space="preserve">Figure </w:t>
+      </w:r>
+      <w:r>
+        <w:fldChar w:fldCharType="begin"/>
+      </w:r>
+      <w:r>
+        <w:instrText xml:space="preserve"> SEQ Figure \* ARABIC </w:instrText>
+      </w:r>
+      <w:r>
+        <w:fldChar w:fldCharType="separate"/>
+      </w:r>
+      <w:r>
+        <w:rPr>
+          <w:noProof/>
+        </w:rPr>
+        <w:t>18</w:t>
+      </w:r>
+      <w:r>
+        <w:fldChar w:fldCharType="end"/>
+      </w:r>
+      <w:r>
+        <w:t>- shows badges for completing 1 and 5 courses on user page</w:t>
+      </w:r>
+    </w:p>
     <w:sectPr>
       <w:pgSz w:w="11900" w:h="16840"/>
       <w:pgMar w:top="1440" w:right="1440" w:bottom="1440" w:left="1440" w:header="708" w:footer="708" w:gutter="0"/>
@@ -3010,6 +3580,7 @@
   <w:style w:type="character" w:default="1" w:styleId="DefaultParagraphFont">
     <w:name w:val="Default Paragraph Font"/>
     <w:uiPriority w:val="1"/>
+    <w:semiHidden/>
     <w:unhideWhenUsed/>
   </w:style>
   <w:style w:type="table" w:default="1" w:styleId="TableNormal">

</xml_diff>

<commit_message>
Replace User-Manual.docx with additional changes
</commit_message>
<xml_diff>
--- a/User-Manual.docx
+++ b/User-Manual.docx
@@ -585,10 +585,131 @@
         <w:fldChar w:fldCharType="end"/>
       </w:r>
       <w:r>
-        <w:t>- shows the courses sorted by category</w:t>
-      </w:r>
-    </w:p>
-    <w:p/>
+        <w:t xml:space="preserve">- shows the courses sorted by </w:t>
+      </w:r>
+      <w:r>
+        <w:t>category.</w:t>
+      </w:r>
+    </w:p>
+    <w:p>
+      <w:pPr>
+        <w:rPr>
+          <w:rFonts w:eastAsia="Times New Roman" w:cs="Arial"/>
+          <w:color w:val="000000"/>
+          <w:kern w:val="0"/>
+          <w:lang w:val="en-US" w:eastAsia="en-US"/>
+          <w14:ligatures w14:val="none"/>
+        </w:rPr>
+      </w:pPr>
+      <w:r>
+        <w:rPr>
+          <w:rFonts w:eastAsia="Times New Roman" w:cs="Arial"/>
+          <w:color w:val="000000"/>
+          <w:kern w:val="0"/>
+          <w:lang w:val="en-US" w:eastAsia="en-US"/>
+          <w14:ligatures w14:val="none"/>
+        </w:rPr>
+        <w:t>When you wish to see the status of the progress of a course, you can go to that page or if you wish to record your completion you can press the complete link.</w:t>
+      </w:r>
+    </w:p>
+    <w:p>
+      <w:pPr>
+        <w:rPr>
+          <w:rFonts w:eastAsia="Times New Roman" w:cs="Arial"/>
+          <w:color w:val="000000"/>
+          <w:kern w:val="0"/>
+          <w:lang w:val="en-US" w:eastAsia="en-US"/>
+          <w14:ligatures w14:val="none"/>
+        </w:rPr>
+      </w:pPr>
+    </w:p>
+    <w:p>
+      <w:pPr>
+        <w:rPr>
+          <w:rFonts w:eastAsia="Times New Roman" w:cs="Times New Roman"/>
+          <w:kern w:val="0"/>
+          <w:lang w:val="en-US" w:eastAsia="en-US"/>
+          <w14:ligatures w14:val="none"/>
+        </w:rPr>
+      </w:pPr>
+      <w:r>
+        <w:rPr>
+          <w:rFonts w:eastAsia="Times New Roman" w:cs="Arial"/>
+          <w:noProof/>
+          <w:color w:val="000000"/>
+          <w:kern w:val="0"/>
+          <w:bdr w:val="none" w:sz="0" w:space="0" w:color="auto" w:frame="1"/>
+          <w:lang w:val="en-US" w:eastAsia="en-US"/>
+          <w14:ligatures w14:val="none"/>
+        </w:rPr>
+        <w:drawing>
+          <wp:inline distT="0" distB="0" distL="0" distR="0" wp14:anchorId="1D736ED0" wp14:editId="706EE273">
+            <wp:extent cx="4724400" cy="1419225"/>
+            <wp:effectExtent l="0" t="0" r="0" b="9525"/>
+            <wp:docPr id="1422286337" name="Picture 1" descr="A blue and white rectangle with black text&#10;&#10;Description automatically generated"/>
+            <wp:cNvGraphicFramePr>
+              <a:graphicFrameLocks xmlns:a="http://schemas.openxmlformats.org/drawingml/2006/main" noChangeAspect="1"/>
+            </wp:cNvGraphicFramePr>
+            <a:graphic xmlns:a="http://schemas.openxmlformats.org/drawingml/2006/main">
+              <a:graphicData uri="http://schemas.openxmlformats.org/drawingml/2006/picture">
+                <pic:pic xmlns:pic="http://schemas.openxmlformats.org/drawingml/2006/picture">
+                  <pic:nvPicPr>
+                    <pic:cNvPr id="1422286337" name="Picture 1" descr="A blue and white rectangle with black text&#10;&#10;Description automatically generated"/>
+                    <pic:cNvPicPr>
+                      <a:picLocks noChangeAspect="1" noChangeArrowheads="1"/>
+                    </pic:cNvPicPr>
+                  </pic:nvPicPr>
+                  <pic:blipFill>
+                    <a:blip r:embed="rId10">
+                      <a:extLst>
+                        <a:ext uri="{28A0092B-C50C-407E-A947-70E740481C1C}">
+                          <a14:useLocalDpi xmlns:a14="http://schemas.microsoft.com/office/drawing/2010/main" val="0"/>
+                        </a:ext>
+                      </a:extLst>
+                    </a:blip>
+                    <a:srcRect/>
+                    <a:stretch>
+                      <a:fillRect/>
+                    </a:stretch>
+                  </pic:blipFill>
+                  <pic:spPr bwMode="auto">
+                    <a:xfrm>
+                      <a:off x="0" y="0"/>
+                      <a:ext cx="4724400" cy="1419225"/>
+                    </a:xfrm>
+                    <a:prstGeom prst="rect">
+                      <a:avLst/>
+                    </a:prstGeom>
+                    <a:noFill/>
+                    <a:ln>
+                      <a:noFill/>
+                    </a:ln>
+                  </pic:spPr>
+                </pic:pic>
+              </a:graphicData>
+            </a:graphic>
+          </wp:inline>
+        </w:drawing>
+      </w:r>
+    </w:p>
+    <w:p>
+      <w:pPr>
+        <w:pStyle w:val="Caption"/>
+        <w:jc w:val="center"/>
+      </w:pPr>
+      <w:r>
+        <w:t xml:space="preserve">Figure </w:t>
+      </w:r>
+      <w:r>
+        <w:t>6</w:t>
+      </w:r>
+      <w:r>
+        <w:t xml:space="preserve">- shows </w:t>
+      </w:r>
+      <w:r>
+        <w:t>the status link and the complete link.</w:t>
+      </w:r>
+    </w:p>
     <w:p>
       <w:pPr>
         <w:rPr>
@@ -799,7 +920,6 @@
         <w:rPr>
           <w:u w:val="single"/>
         </w:rPr>
-        <w:lastRenderedPageBreak/>
         <w:fldChar w:fldCharType="begin"/>
       </w:r>
       <w:r>
@@ -837,7 +957,7 @@
                     </pic:cNvPicPr>
                   </pic:nvPicPr>
                   <pic:blipFill rotWithShape="1">
-                    <a:blip r:embed="rId10" cstate="print">
+                    <a:blip r:embed="rId11" cstate="print">
                       <a:extLst>
                         <a:ext uri="{28A0092B-C50C-407E-A947-70E740481C1C}">
                           <a14:useLocalDpi xmlns:a14="http://schemas.microsoft.com/office/drawing/2010/main" val="0"/>
@@ -892,22 +1012,7 @@
         <w:t xml:space="preserve">Figure </w:t>
       </w:r>
       <w:r>
-        <w:fldChar w:fldCharType="begin"/>
-      </w:r>
-      <w:r>
-        <w:instrText xml:space="preserve"> SEQ Figure \* ARABIC </w:instrText>
-      </w:r>
-      <w:r>
-        <w:fldChar w:fldCharType="separate"/>
-      </w:r>
-      <w:r>
-        <w:rPr>
-          <w:noProof/>
-        </w:rPr>
-        <w:t>6</w:t>
-      </w:r>
-      <w:r>
-        <w:fldChar w:fldCharType="end"/>
+        <w:t>7</w:t>
       </w:r>
       <w:r>
         <w:t xml:space="preserve">- </w:t>
@@ -921,6 +1026,7 @@
         <w:keepNext/>
       </w:pPr>
       <w:r>
+        <w:lastRenderedPageBreak/>
         <w:fldChar w:fldCharType="begin"/>
       </w:r>
       <w:r>
@@ -951,7 +1057,7 @@
                     </pic:cNvPicPr>
                   </pic:nvPicPr>
                   <pic:blipFill rotWithShape="1">
-                    <a:blip r:embed="rId11">
+                    <a:blip r:embed="rId12">
                       <a:extLst>
                         <a:ext uri="{28A0092B-C50C-407E-A947-70E740481C1C}">
                           <a14:useLocalDpi xmlns:a14="http://schemas.microsoft.com/office/drawing/2010/main" val="0"/>
@@ -998,22 +1104,7 @@
         <w:t xml:space="preserve">Figure </w:t>
       </w:r>
       <w:r>
-        <w:fldChar w:fldCharType="begin"/>
-      </w:r>
-      <w:r>
-        <w:instrText xml:space="preserve"> SEQ Figure \* ARABIC </w:instrText>
-      </w:r>
-      <w:r>
-        <w:fldChar w:fldCharType="separate"/>
-      </w:r>
-      <w:r>
-        <w:rPr>
-          <w:noProof/>
-        </w:rPr>
-        <w:t>7</w:t>
-      </w:r>
-      <w:r>
-        <w:fldChar w:fldCharType="end"/>
+        <w:t>8</w:t>
       </w:r>
       <w:r>
         <w:t xml:space="preserve">- </w:t>
@@ -1028,7 +1119,6 @@
         <w:keepNext/>
       </w:pPr>
       <w:r>
-        <w:lastRenderedPageBreak/>
         <w:fldChar w:fldCharType="begin"/>
       </w:r>
       <w:r>
@@ -1059,7 +1149,7 @@
                     </pic:cNvPicPr>
                   </pic:nvPicPr>
                   <pic:blipFill rotWithShape="1">
-                    <a:blip r:embed="rId12">
+                    <a:blip r:embed="rId13">
                       <a:extLst>
                         <a:ext uri="{28A0092B-C50C-407E-A947-70E740481C1C}">
                           <a14:useLocalDpi xmlns:a14="http://schemas.microsoft.com/office/drawing/2010/main" val="0"/>
@@ -1110,28 +1200,16 @@
         <w:t xml:space="preserve">Figure </w:t>
       </w:r>
       <w:r>
-        <w:fldChar w:fldCharType="begin"/>
-      </w:r>
-      <w:r>
-        <w:instrText xml:space="preserve"> SEQ Figure \* ARABIC </w:instrText>
-      </w:r>
-      <w:r>
-        <w:fldChar w:fldCharType="separate"/>
-      </w:r>
-      <w:r>
-        <w:rPr>
-          <w:noProof/>
-        </w:rPr>
-        <w:t>8</w:t>
-      </w:r>
-      <w:r>
-        <w:fldChar w:fldCharType="end"/>
+        <w:t>9</w:t>
       </w:r>
       <w:r>
         <w:t xml:space="preserve">- </w:t>
       </w:r>
       <w:r>
-        <w:t xml:space="preserve"> shows what happens after the user click the ‘Pause session’ button, it shows the timer going off and shows how much time it’s been.</w:t>
+        <w:t>shows</w:t>
+      </w:r>
+      <w:r>
+        <w:t xml:space="preserve"> what happens after the user click the ‘Pause session’ button, it shows the timer going off and shows how much time it’s been.</w:t>
       </w:r>
     </w:p>
     <w:p/>
@@ -1143,6 +1221,7 @@
         <w:rPr>
           <w:u w:val="single"/>
         </w:rPr>
+        <w:lastRenderedPageBreak/>
         <w:fldChar w:fldCharType="begin"/>
       </w:r>
       <w:r>
@@ -1180,7 +1259,7 @@
                     </pic:cNvPicPr>
                   </pic:nvPicPr>
                   <pic:blipFill rotWithShape="1">
-                    <a:blip r:embed="rId13">
+                    <a:blip r:embed="rId14">
                       <a:extLst>
                         <a:ext uri="{28A0092B-C50C-407E-A947-70E740481C1C}">
                           <a14:useLocalDpi xmlns:a14="http://schemas.microsoft.com/office/drawing/2010/main" val="0"/>
@@ -1235,22 +1314,7 @@
         <w:t xml:space="preserve">Figure </w:t>
       </w:r>
       <w:r>
-        <w:fldChar w:fldCharType="begin"/>
-      </w:r>
-      <w:r>
-        <w:instrText xml:space="preserve"> SEQ Figure \* ARABIC </w:instrText>
-      </w:r>
-      <w:r>
-        <w:fldChar w:fldCharType="separate"/>
-      </w:r>
-      <w:r>
-        <w:rPr>
-          <w:noProof/>
-        </w:rPr>
-        <w:t>9</w:t>
-      </w:r>
-      <w:r>
-        <w:fldChar w:fldCharType="end"/>
+        <w:t>10</w:t>
       </w:r>
       <w:r>
         <w:t xml:space="preserve">- </w:t>
@@ -1262,8 +1326,13 @@
         <w:t>clicks</w:t>
       </w:r>
       <w:r>
-        <w:t xml:space="preserve"> the ‘Resume Session’ button</w:t>
-      </w:r>
+        <w:t xml:space="preserve"> the ‘Resume Session’ </w:t>
+      </w:r>
+      <w:proofErr w:type="gramStart"/>
+      <w:r>
+        <w:t>button</w:t>
+      </w:r>
+      <w:proofErr w:type="gramEnd"/>
     </w:p>
     <w:p/>
     <w:p>
@@ -1301,7 +1370,7 @@
                     </pic:cNvPicPr>
                   </pic:nvPicPr>
                   <pic:blipFill rotWithShape="1">
-                    <a:blip r:embed="rId14">
+                    <a:blip r:embed="rId15">
                       <a:extLst>
                         <a:ext uri="{28A0092B-C50C-407E-A947-70E740481C1C}">
                           <a14:useLocalDpi xmlns:a14="http://schemas.microsoft.com/office/drawing/2010/main" val="0"/>
@@ -1352,22 +1421,7 @@
         <w:t xml:space="preserve">Figure </w:t>
       </w:r>
       <w:r>
-        <w:fldChar w:fldCharType="begin"/>
-      </w:r>
-      <w:r>
-        <w:instrText xml:space="preserve"> SEQ Figure \* ARABIC </w:instrText>
-      </w:r>
-      <w:r>
-        <w:fldChar w:fldCharType="separate"/>
-      </w:r>
-      <w:r>
-        <w:rPr>
-          <w:noProof/>
-        </w:rPr>
-        <w:t>10</w:t>
-      </w:r>
-      <w:r>
-        <w:fldChar w:fldCharType="end"/>
+        <w:t>11</w:t>
       </w:r>
       <w:r>
         <w:t xml:space="preserve">- </w:t>
@@ -1387,6 +1441,7 @@
           <w:szCs w:val="36"/>
           <w:u w:val="single"/>
         </w:rPr>
+        <w:lastRenderedPageBreak/>
         <w:fldChar w:fldCharType="begin"/>
       </w:r>
       <w:r>
@@ -1430,7 +1485,7 @@
                     </pic:cNvPicPr>
                   </pic:nvPicPr>
                   <pic:blipFill rotWithShape="1">
-                    <a:blip r:embed="rId15">
+                    <a:blip r:embed="rId16">
                       <a:extLst>
                         <a:ext uri="{28A0092B-C50C-407E-A947-70E740481C1C}">
                           <a14:useLocalDpi xmlns:a14="http://schemas.microsoft.com/office/drawing/2010/main" val="0"/>
@@ -1476,27 +1531,13 @@
     <w:p>
       <w:pPr>
         <w:pStyle w:val="Caption"/>
+        <w:jc w:val="center"/>
       </w:pPr>
       <w:r>
         <w:t xml:space="preserve">Figure </w:t>
       </w:r>
       <w:r>
-        <w:fldChar w:fldCharType="begin"/>
-      </w:r>
-      <w:r>
-        <w:instrText xml:space="preserve"> SEQ Figure \* ARABIC </w:instrText>
-      </w:r>
-      <w:r>
-        <w:fldChar w:fldCharType="separate"/>
-      </w:r>
-      <w:r>
-        <w:rPr>
-          <w:noProof/>
-        </w:rPr>
-        <w:t>11</w:t>
-      </w:r>
-      <w:r>
-        <w:fldChar w:fldCharType="end"/>
+        <w:t>12</w:t>
       </w:r>
       <w:r>
         <w:t xml:space="preserve">- </w:t>
@@ -1523,7 +1564,6 @@
           <w:szCs w:val="36"/>
           <w:u w:val="single"/>
         </w:rPr>
-        <w:lastRenderedPageBreak/>
         <w:t>Completing Courses:</w:t>
       </w:r>
     </w:p>
@@ -1556,7 +1596,7 @@
                     <pic:cNvPicPr/>
                   </pic:nvPicPr>
                   <pic:blipFill>
-                    <a:blip r:embed="rId16" cstate="print">
+                    <a:blip r:embed="rId17" cstate="print">
                       <a:extLst>
                         <a:ext uri="{28A0092B-C50C-407E-A947-70E740481C1C}">
                           <a14:useLocalDpi xmlns:a14="http://schemas.microsoft.com/office/drawing/2010/main" val="0"/>
@@ -1592,22 +1632,7 @@
         <w:t xml:space="preserve">Figure </w:t>
       </w:r>
       <w:r>
-        <w:fldChar w:fldCharType="begin"/>
-      </w:r>
-      <w:r>
-        <w:instrText xml:space="preserve"> SEQ Figure \* ARABIC </w:instrText>
-      </w:r>
-      <w:r>
-        <w:fldChar w:fldCharType="separate"/>
-      </w:r>
-      <w:r>
-        <w:rPr>
-          <w:noProof/>
-        </w:rPr>
-        <w:t>12</w:t>
-      </w:r>
-      <w:r>
-        <w:fldChar w:fldCharType="end"/>
+        <w:t>13</w:t>
       </w:r>
       <w:r>
         <w:t>- dashboard page</w:t>
@@ -1615,6 +1640,7 @@
     </w:p>
     <w:p>
       <w:r>
+        <w:lastRenderedPageBreak/>
         <w:t>As you can see there is a “complete” button on the right most part of the dashboard next to the “status” button. Clicking this button will reload the page and add 1 to your total tally of courses completed.</w:t>
       </w:r>
     </w:p>
@@ -1643,7 +1669,7 @@
                     <pic:cNvPicPr/>
                   </pic:nvPicPr>
                   <pic:blipFill rotWithShape="1">
-                    <a:blip r:embed="rId17" cstate="print">
+                    <a:blip r:embed="rId18" cstate="print">
                       <a:extLst>
                         <a:ext uri="{28A0092B-C50C-407E-A947-70E740481C1C}">
                           <a14:useLocalDpi xmlns:a14="http://schemas.microsoft.com/office/drawing/2010/main" val="0"/>
@@ -1686,25 +1712,13 @@
         <w:t xml:space="preserve">Figure </w:t>
       </w:r>
       <w:r>
-        <w:fldChar w:fldCharType="begin"/>
-      </w:r>
-      <w:r>
-        <w:instrText xml:space="preserve"> SEQ Figure \* ARABIC </w:instrText>
-      </w:r>
-      <w:r>
-        <w:fldChar w:fldCharType="separate"/>
-      </w:r>
-      <w:r>
-        <w:rPr>
-          <w:noProof/>
-        </w:rPr>
-        <w:t>13</w:t>
-      </w:r>
-      <w:r>
-        <w:fldChar w:fldCharType="end"/>
-      </w:r>
-      <w:r>
-        <w:t>- user page before the complete button is pressed</w:t>
+        <w:t>14</w:t>
+      </w:r>
+      <w:r>
+        <w:t xml:space="preserve">- user page before the complete button is </w:t>
+      </w:r>
+      <w:r>
+        <w:t>pressed.</w:t>
       </w:r>
     </w:p>
     <w:p/>
@@ -1718,7 +1732,6 @@
         <w:rPr>
           <w:noProof/>
         </w:rPr>
-        <w:lastRenderedPageBreak/>
         <w:drawing>
           <wp:inline distT="0" distB="0" distL="0" distR="0" wp14:anchorId="1CB8CA1E" wp14:editId="359D771E">
             <wp:extent cx="5727700" cy="1982419"/>
@@ -1735,7 +1748,7 @@
                     <pic:cNvPicPr/>
                   </pic:nvPicPr>
                   <pic:blipFill rotWithShape="1">
-                    <a:blip r:embed="rId18" cstate="print">
+                    <a:blip r:embed="rId19" cstate="print">
                       <a:extLst>
                         <a:ext uri="{28A0092B-C50C-407E-A947-70E740481C1C}">
                           <a14:useLocalDpi xmlns:a14="http://schemas.microsoft.com/office/drawing/2010/main" val="0"/>
@@ -1778,25 +1791,13 @@
         <w:t xml:space="preserve">Figure </w:t>
       </w:r>
       <w:r>
-        <w:fldChar w:fldCharType="begin"/>
-      </w:r>
-      <w:r>
-        <w:instrText xml:space="preserve"> SEQ Figure \* ARABIC </w:instrText>
-      </w:r>
-      <w:r>
-        <w:fldChar w:fldCharType="separate"/>
-      </w:r>
-      <w:r>
-        <w:rPr>
-          <w:noProof/>
-        </w:rPr>
-        <w:t>14</w:t>
-      </w:r>
-      <w:r>
-        <w:fldChar w:fldCharType="end"/>
-      </w:r>
-      <w:r>
-        <w:t>- user page after the complete button is pressed</w:t>
+        <w:t>15</w:t>
+      </w:r>
+      <w:r>
+        <w:t xml:space="preserve">- user page after the complete button is </w:t>
+      </w:r>
+      <w:r>
+        <w:t>pressed.</w:t>
       </w:r>
     </w:p>
     <w:p/>
@@ -1830,6 +1831,7 @@
         <w:rPr>
           <w:noProof/>
         </w:rPr>
+        <w:lastRenderedPageBreak/>
         <w:drawing>
           <wp:inline distT="0" distB="0" distL="0" distR="0" wp14:anchorId="2A1BAA79" wp14:editId="1C59A1B6">
             <wp:extent cx="5727700" cy="2399386"/>
@@ -1846,7 +1848,7 @@
                     <pic:cNvPicPr/>
                   </pic:nvPicPr>
                   <pic:blipFill rotWithShape="1">
-                    <a:blip r:embed="rId19" cstate="print">
+                    <a:blip r:embed="rId20" cstate="print">
                       <a:extLst>
                         <a:ext uri="{28A0092B-C50C-407E-A947-70E740481C1C}">
                           <a14:useLocalDpi xmlns:a14="http://schemas.microsoft.com/office/drawing/2010/main" val="0"/>
@@ -1889,25 +1891,13 @@
         <w:t xml:space="preserve">Figure </w:t>
       </w:r>
       <w:r>
-        <w:fldChar w:fldCharType="begin"/>
-      </w:r>
-      <w:r>
-        <w:instrText xml:space="preserve"> SEQ Figure \* ARABIC </w:instrText>
-      </w:r>
-      <w:r>
-        <w:fldChar w:fldCharType="separate"/>
-      </w:r>
-      <w:r>
-        <w:rPr>
-          <w:noProof/>
-        </w:rPr>
-        <w:t>15</w:t>
-      </w:r>
-      <w:r>
-        <w:fldChar w:fldCharType="end"/>
-      </w:r>
-      <w:r>
-        <w:t>- showing the leader board after new user "Moksh" has registered</w:t>
+        <w:t>16</w:t>
+      </w:r>
+      <w:r>
+        <w:t xml:space="preserve">- showing the leader board after new user "Moksh" has </w:t>
+      </w:r>
+      <w:r>
+        <w:t>registered.</w:t>
       </w:r>
     </w:p>
     <w:p>
@@ -1948,7 +1938,7 @@
                     <pic:cNvPicPr/>
                   </pic:nvPicPr>
                   <pic:blipFill rotWithShape="1">
-                    <a:blip r:embed="rId20" cstate="print">
+                    <a:blip r:embed="rId21" cstate="print">
                       <a:extLst>
                         <a:ext uri="{28A0092B-C50C-407E-A947-70E740481C1C}">
                           <a14:useLocalDpi xmlns:a14="http://schemas.microsoft.com/office/drawing/2010/main" val="0"/>
@@ -1991,30 +1981,17 @@
         <w:t xml:space="preserve">Figure </w:t>
       </w:r>
       <w:r>
-        <w:fldChar w:fldCharType="begin"/>
-      </w:r>
-      <w:r>
-        <w:instrText xml:space="preserve"> SEQ Figure \* ARABIC </w:instrText>
-      </w:r>
-      <w:r>
-        <w:fldChar w:fldCharType="separate"/>
-      </w:r>
-      <w:r>
-        <w:rPr>
-          <w:noProof/>
-        </w:rPr>
-        <w:t>16</w:t>
-      </w:r>
-      <w:r>
-        <w:fldChar w:fldCharType="end"/>
-      </w:r>
-      <w:r>
-        <w:t>- leader board after "Moksh" completed 1 course</w:t>
-      </w:r>
-    </w:p>
-    <w:p>
-      <w:r>
-        <w:lastRenderedPageBreak/>
+        <w:t>17</w:t>
+      </w:r>
+      <w:r>
+        <w:t xml:space="preserve">- leader board after "Moksh" completed 1 </w:t>
+      </w:r>
+      <w:r>
+        <w:t>course.</w:t>
+      </w:r>
+    </w:p>
+    <w:p>
+      <w:r>
         <w:t>Any user that completes a course will have their score updated and if their score surpasses anyone higher than them, they will be able to climb the leader board in real time.</w:t>
       </w:r>
     </w:p>
@@ -2042,7 +2019,7 @@
                     <pic:cNvPicPr/>
                   </pic:nvPicPr>
                   <pic:blipFill rotWithShape="1">
-                    <a:blip r:embed="rId21" cstate="print">
+                    <a:blip r:embed="rId22" cstate="print">
                       <a:extLst>
                         <a:ext uri="{28A0092B-C50C-407E-A947-70E740481C1C}">
                           <a14:useLocalDpi xmlns:a14="http://schemas.microsoft.com/office/drawing/2010/main" val="0"/>
@@ -2085,29 +2062,18 @@
         <w:t xml:space="preserve">Figure </w:t>
       </w:r>
       <w:r>
-        <w:fldChar w:fldCharType="begin"/>
-      </w:r>
-      <w:r>
-        <w:instrText xml:space="preserve"> SEQ Figure \* ARABIC </w:instrText>
-      </w:r>
-      <w:r>
-        <w:fldChar w:fldCharType="separate"/>
-      </w:r>
-      <w:r>
-        <w:rPr>
-          <w:noProof/>
-        </w:rPr>
-        <w:t>17</w:t>
-      </w:r>
-      <w:r>
-        <w:fldChar w:fldCharType="end"/>
-      </w:r>
-      <w:r>
-        <w:t>- leader board after "Moksh" completed 5 courses in total</w:t>
-      </w:r>
-    </w:p>
-    <w:p>
-      <w:r>
+        <w:t>18</w:t>
+      </w:r>
+      <w:r>
+        <w:t xml:space="preserve">- leader board after "Moksh" completed 5 courses in </w:t>
+      </w:r>
+      <w:r>
+        <w:t>total.</w:t>
+      </w:r>
+    </w:p>
+    <w:p>
+      <w:r>
+        <w:lastRenderedPageBreak/>
         <w:t>As you can see player “Moksh” went from 4</w:t>
       </w:r>
       <w:r>
@@ -2176,7 +2142,7 @@
                     <pic:cNvPicPr/>
                   </pic:nvPicPr>
                   <pic:blipFill rotWithShape="1">
-                    <a:blip r:embed="rId22" cstate="print">
+                    <a:blip r:embed="rId23" cstate="print">
                       <a:extLst>
                         <a:ext uri="{28A0092B-C50C-407E-A947-70E740481C1C}">
                           <a14:useLocalDpi xmlns:a14="http://schemas.microsoft.com/office/drawing/2010/main" val="0"/>
@@ -2220,28 +2186,16 @@
         </w:rPr>
       </w:pPr>
       <w:r>
-        <w:t xml:space="preserve">Figure </w:t>
-      </w:r>
-      <w:r>
-        <w:fldChar w:fldCharType="begin"/>
-      </w:r>
-      <w:r>
-        <w:instrText xml:space="preserve"> SEQ Figure \* ARABIC </w:instrText>
-      </w:r>
-      <w:r>
-        <w:fldChar w:fldCharType="separate"/>
-      </w:r>
-      <w:r>
-        <w:rPr>
-          <w:noProof/>
-        </w:rPr>
-        <w:t>18</w:t>
-      </w:r>
-      <w:r>
-        <w:fldChar w:fldCharType="end"/>
-      </w:r>
-      <w:r>
-        <w:t>- shows badges for completing 1 and 5 courses on user page</w:t>
+        <w:t>Figure</w:t>
+      </w:r>
+      <w:r>
+        <w:t xml:space="preserve"> 19</w:t>
+      </w:r>
+      <w:r>
+        <w:t xml:space="preserve">- shows badges for completing 1 and 5 courses on user </w:t>
+      </w:r>
+      <w:r>
+        <w:t>page.</w:t>
       </w:r>
     </w:p>
     <w:sectPr>

</xml_diff>

<commit_message>
add progress bar to user manual. still needs screenshots
</commit_message>
<xml_diff>
--- a/User-Manual.docx
+++ b/User-Manual.docx
@@ -57,10 +57,10 @@
           <w:noProof/>
         </w:rPr>
         <w:drawing>
-          <wp:inline distT="0" distB="0" distL="0" distR="0" wp14:anchorId="78BA33C9" wp14:editId="4B33BA52">
-            <wp:extent cx="5727574" cy="2721935"/>
-            <wp:effectExtent l="0" t="0" r="635" b="0"/>
-            <wp:docPr id="13832141" name="Picture 3" descr="A screenshot of a computer&#10;&#10;Description automatically generated"/>
+          <wp:inline distT="0" distB="0" distL="0" distR="0" wp14:anchorId="6A85D4F9" wp14:editId="356A8D17">
+            <wp:extent cx="5726551" cy="2660754"/>
+            <wp:effectExtent l="0" t="0" r="1270" b="6350"/>
+            <wp:docPr id="368966559" name="Picture 1" descr="A screenshot of a computer&#10;&#10;Description automatically generated"/>
             <wp:cNvGraphicFramePr>
               <a:graphicFrameLocks xmlns:a="http://schemas.openxmlformats.org/drawingml/2006/main" noChangeAspect="1"/>
             </wp:cNvGraphicFramePr>
@@ -68,7 +68,7 @@
               <a:graphicData uri="http://schemas.openxmlformats.org/drawingml/2006/picture">
                 <pic:pic xmlns:pic="http://schemas.openxmlformats.org/drawingml/2006/picture">
                   <pic:nvPicPr>
-                    <pic:cNvPr id="13832141" name="Picture 3" descr="A screenshot of a computer&#10;&#10;Description automatically generated"/>
+                    <pic:cNvPr id="368966559" name="Picture 1" descr="A screenshot of a computer&#10;&#10;Description automatically generated"/>
                     <pic:cNvPicPr/>
                   </pic:nvPicPr>
                   <pic:blipFill rotWithShape="1">
@@ -79,13 +79,13 @@
                         </a:ext>
                       </a:extLst>
                     </a:blip>
-                    <a:srcRect t="5939" b="18030"/>
+                    <a:srcRect t="15911" b="9755"/>
                     <a:stretch/>
                   </pic:blipFill>
                   <pic:spPr bwMode="auto">
                     <a:xfrm>
                       <a:off x="0" y="0"/>
-                      <a:ext cx="5727700" cy="2721995"/>
+                      <a:ext cx="5727700" cy="2661288"/>
                     </a:xfrm>
                     <a:prstGeom prst="rect">
                       <a:avLst/>
@@ -698,16 +698,7 @@
         <w:jc w:val="center"/>
       </w:pPr>
       <w:r>
-        <w:t xml:space="preserve">Figure </w:t>
-      </w:r>
-      <w:r>
-        <w:t>6</w:t>
-      </w:r>
-      <w:r>
-        <w:t xml:space="preserve">- shows </w:t>
-      </w:r>
-      <w:r>
-        <w:t>the status link and the complete link.</w:t>
+        <w:t>Figure 6- shows the status link and the complete link.</w:t>
       </w:r>
     </w:p>
     <w:p>
@@ -1326,13 +1317,8 @@
         <w:t>clicks</w:t>
       </w:r>
       <w:r>
-        <w:t xml:space="preserve"> the ‘Resume Session’ </w:t>
-      </w:r>
-      <w:proofErr w:type="gramStart"/>
-      <w:r>
-        <w:t>button</w:t>
-      </w:r>
-      <w:proofErr w:type="gramEnd"/>
+        <w:t xml:space="preserve"> the ‘Resume Session’ button</w:t>
+      </w:r>
     </w:p>
     <w:p/>
     <w:p>
@@ -2180,10 +2166,6 @@
       <w:pPr>
         <w:pStyle w:val="Caption"/>
         <w:jc w:val="center"/>
-        <w:rPr>
-          <w:sz w:val="24"/>
-          <w:szCs w:val="24"/>
-        </w:rPr>
       </w:pPr>
       <w:r>
         <w:t>Figure</w:t>
@@ -2198,6 +2180,39 @@
         <w:t>page.</w:t>
       </w:r>
     </w:p>
+    <w:p>
+      <w:pPr>
+        <w:rPr>
+          <w:sz w:val="36"/>
+          <w:szCs w:val="36"/>
+          <w:u w:val="single"/>
+        </w:rPr>
+      </w:pPr>
+      <w:r>
+        <w:rPr>
+          <w:sz w:val="36"/>
+          <w:szCs w:val="36"/>
+          <w:u w:val="single"/>
+        </w:rPr>
+        <w:t>Progress Bars:</w:t>
+      </w:r>
+    </w:p>
+    <w:p>
+      <w:r>
+        <w:t>As a user, you will be able to track 2 measurements of your progress. The first measurement being the overall progress you have made regarding completing all courses. This is shown through a main progress bar at the top of the dashboard page and user page. This bar tracks the percentage of completed courses.</w:t>
+      </w:r>
+    </w:p>
+    <w:p/>
+    <w:p>
+      <w:r>
+        <w:t>The second progress measurement is your individual course progress</w:t>
+      </w:r>
+      <w:r>
+        <w:t xml:space="preserve">. Next to the course names with the other information you can see a percentage bar showing how much of the course you have completed and a value to show the exact completion percentage. </w:t>
+      </w:r>
+    </w:p>
+    <w:p/>
+    <w:p/>
     <w:sectPr>
       <w:pgSz w:w="11900" w:h="16840"/>
       <w:pgMar w:top="1440" w:right="1440" w:bottom="1440" w:left="1440" w:header="708" w:footer="708" w:gutter="0"/>

</xml_diff>

<commit_message>
added progress bar to the user manual
</commit_message>
<xml_diff>
--- a/User-Manual.docx
+++ b/User-Manual.docx
@@ -2202,6 +2202,189 @@
         <w:t>As a user, you will be able to track 2 measurements of your progress. The first measurement being the overall progress you have made regarding completing all courses. This is shown through a main progress bar at the top of the dashboard page and user page. This bar tracks the percentage of completed courses.</w:t>
       </w:r>
     </w:p>
+    <w:p>
+      <w:pPr>
+        <w:keepNext/>
+      </w:pPr>
+      <w:r>
+        <w:rPr>
+          <w:noProof/>
+        </w:rPr>
+        <w:drawing>
+          <wp:inline distT="0" distB="0" distL="0" distR="0" wp14:anchorId="48BC2504" wp14:editId="6108DBD3">
+            <wp:extent cx="5727065" cy="3110230"/>
+            <wp:effectExtent l="0" t="0" r="635" b="1270"/>
+            <wp:docPr id="1200855844" name="Picture 3" descr="A computer screen shot of a course&#10;&#10;Description automatically generated"/>
+            <wp:cNvGraphicFramePr>
+              <a:graphicFrameLocks xmlns:a="http://schemas.openxmlformats.org/drawingml/2006/main" noChangeAspect="1"/>
+            </wp:cNvGraphicFramePr>
+            <a:graphic xmlns:a="http://schemas.openxmlformats.org/drawingml/2006/main">
+              <a:graphicData uri="http://schemas.openxmlformats.org/drawingml/2006/picture">
+                <pic:pic xmlns:pic="http://schemas.openxmlformats.org/drawingml/2006/picture">
+                  <pic:nvPicPr>
+                    <pic:cNvPr id="1200855844" name="Picture 3" descr="A computer screen shot of a course&#10;&#10;Description automatically generated"/>
+                    <pic:cNvPicPr/>
+                  </pic:nvPicPr>
+                  <pic:blipFill rotWithShape="1">
+                    <a:blip r:embed="rId24" cstate="print">
+                      <a:extLst>
+                        <a:ext uri="{28A0092B-C50C-407E-A947-70E740481C1C}">
+                          <a14:useLocalDpi xmlns:a14="http://schemas.microsoft.com/office/drawing/2010/main" val="0"/>
+                        </a:ext>
+                      </a:extLst>
+                    </a:blip>
+                    <a:srcRect t="3160" b="9948"/>
+                    <a:stretch/>
+                  </pic:blipFill>
+                  <pic:spPr bwMode="auto">
+                    <a:xfrm>
+                      <a:off x="0" y="0"/>
+                      <a:ext cx="5727065" cy="3110230"/>
+                    </a:xfrm>
+                    <a:prstGeom prst="rect">
+                      <a:avLst/>
+                    </a:prstGeom>
+                    <a:ln>
+                      <a:noFill/>
+                    </a:ln>
+                    <a:extLst>
+                      <a:ext uri="{53640926-AAD7-44D8-BBD7-CCE9431645EC}">
+                        <a14:shadowObscured xmlns:a14="http://schemas.microsoft.com/office/drawing/2010/main"/>
+                      </a:ext>
+                    </a:extLst>
+                  </pic:spPr>
+                </pic:pic>
+              </a:graphicData>
+            </a:graphic>
+          </wp:inline>
+        </w:drawing>
+      </w:r>
+    </w:p>
+    <w:p>
+      <w:pPr>
+        <w:pStyle w:val="Caption"/>
+        <w:jc w:val="center"/>
+      </w:pPr>
+      <w:r>
+        <w:t xml:space="preserve">Figure </w:t>
+      </w:r>
+      <w:r>
+        <w:fldChar w:fldCharType="begin"/>
+      </w:r>
+      <w:r>
+        <w:instrText xml:space="preserve"> SEQ Figure \* ARABIC </w:instrText>
+      </w:r>
+      <w:r>
+        <w:fldChar w:fldCharType="separate"/>
+      </w:r>
+      <w:r>
+        <w:rPr>
+          <w:noProof/>
+        </w:rPr>
+        <w:t>6</w:t>
+      </w:r>
+      <w:r>
+        <w:fldChar w:fldCharType="end"/>
+      </w:r>
+      <w:r>
+        <w:t>- shows the progress bar when no courses have been completed</w:t>
+      </w:r>
+    </w:p>
+    <w:p>
+      <w:pPr>
+        <w:keepNext/>
+      </w:pPr>
+      <w:r>
+        <w:rPr>
+          <w:noProof/>
+        </w:rPr>
+        <w:lastRenderedPageBreak/>
+        <w:drawing>
+          <wp:inline distT="0" distB="0" distL="0" distR="0" wp14:anchorId="01B051EC" wp14:editId="68D43560">
+            <wp:extent cx="5727572" cy="3120200"/>
+            <wp:effectExtent l="0" t="0" r="635" b="4445"/>
+            <wp:docPr id="134063674" name="Picture 4" descr="A screenshot of a computer&#10;&#10;Description automatically generated"/>
+            <wp:cNvGraphicFramePr>
+              <a:graphicFrameLocks xmlns:a="http://schemas.openxmlformats.org/drawingml/2006/main" noChangeAspect="1"/>
+            </wp:cNvGraphicFramePr>
+            <a:graphic xmlns:a="http://schemas.openxmlformats.org/drawingml/2006/main">
+              <a:graphicData uri="http://schemas.openxmlformats.org/drawingml/2006/picture">
+                <pic:pic xmlns:pic="http://schemas.openxmlformats.org/drawingml/2006/picture">
+                  <pic:nvPicPr>
+                    <pic:cNvPr id="134063674" name="Picture 4" descr="A screenshot of a computer&#10;&#10;Description automatically generated"/>
+                    <pic:cNvPicPr/>
+                  </pic:nvPicPr>
+                  <pic:blipFill rotWithShape="1">
+                    <a:blip r:embed="rId25" cstate="print">
+                      <a:extLst>
+                        <a:ext uri="{28A0092B-C50C-407E-A947-70E740481C1C}">
+                          <a14:useLocalDpi xmlns:a14="http://schemas.microsoft.com/office/drawing/2010/main" val="0"/>
+                        </a:ext>
+                      </a:extLst>
+                    </a:blip>
+                    <a:srcRect t="2897" b="9948"/>
+                    <a:stretch/>
+                  </pic:blipFill>
+                  <pic:spPr bwMode="auto">
+                    <a:xfrm>
+                      <a:off x="0" y="0"/>
+                      <a:ext cx="5727700" cy="3120270"/>
+                    </a:xfrm>
+                    <a:prstGeom prst="rect">
+                      <a:avLst/>
+                    </a:prstGeom>
+                    <a:ln>
+                      <a:noFill/>
+                    </a:ln>
+                    <a:extLst>
+                      <a:ext uri="{53640926-AAD7-44D8-BBD7-CCE9431645EC}">
+                        <a14:shadowObscured xmlns:a14="http://schemas.microsoft.com/office/drawing/2010/main"/>
+                      </a:ext>
+                    </a:extLst>
+                  </pic:spPr>
+                </pic:pic>
+              </a:graphicData>
+            </a:graphic>
+          </wp:inline>
+        </w:drawing>
+      </w:r>
+    </w:p>
+    <w:p>
+      <w:pPr>
+        <w:pStyle w:val="Caption"/>
+        <w:jc w:val="center"/>
+      </w:pPr>
+      <w:r>
+        <w:t xml:space="preserve">Figure </w:t>
+      </w:r>
+      <w:r>
+        <w:fldChar w:fldCharType="begin"/>
+      </w:r>
+      <w:r>
+        <w:instrText xml:space="preserve"> SEQ Figure \* ARABIC </w:instrText>
+      </w:r>
+      <w:r>
+        <w:fldChar w:fldCharType="separate"/>
+      </w:r>
+      <w:r>
+        <w:rPr>
+          <w:noProof/>
+        </w:rPr>
+        <w:t>7</w:t>
+      </w:r>
+      <w:r>
+        <w:fldChar w:fldCharType="end"/>
+      </w:r>
+      <w:r>
+        <w:t>- shows progress bar after so</w:t>
+      </w:r>
+      <w:r>
+        <w:t>m</w:t>
+      </w:r>
+      <w:r>
+        <w:t>e courses have been completed</w:t>
+      </w:r>
+    </w:p>
     <w:p/>
     <w:p>
       <w:r>
@@ -2211,8 +2394,100 @@
         <w:t xml:space="preserve">. Next to the course names with the other information you can see a percentage bar showing how much of the course you have completed and a value to show the exact completion percentage. </w:t>
       </w:r>
     </w:p>
-    <w:p/>
-    <w:p/>
+    <w:p>
+      <w:pPr>
+        <w:keepNext/>
+        <w:tabs>
+          <w:tab w:val="left" w:pos="2331"/>
+        </w:tabs>
+      </w:pPr>
+      <w:r>
+        <w:tab/>
+      </w:r>
+      <w:r>
+        <w:rPr>
+          <w:noProof/>
+        </w:rPr>
+        <w:drawing>
+          <wp:inline distT="0" distB="0" distL="0" distR="0" wp14:anchorId="176BBC4A" wp14:editId="60BE2BAE">
+            <wp:extent cx="5727688" cy="3101418"/>
+            <wp:effectExtent l="0" t="0" r="635" b="0"/>
+            <wp:docPr id="879908334" name="Picture 5" descr="A screenshot of a computer&#10;&#10;Description automatically generated"/>
+            <wp:cNvGraphicFramePr>
+              <a:graphicFrameLocks xmlns:a="http://schemas.openxmlformats.org/drawingml/2006/main" noChangeAspect="1"/>
+            </wp:cNvGraphicFramePr>
+            <a:graphic xmlns:a="http://schemas.openxmlformats.org/drawingml/2006/main">
+              <a:graphicData uri="http://schemas.openxmlformats.org/drawingml/2006/picture">
+                <pic:pic xmlns:pic="http://schemas.openxmlformats.org/drawingml/2006/picture">
+                  <pic:nvPicPr>
+                    <pic:cNvPr id="879908334" name="Picture 5" descr="A screenshot of a computer&#10;&#10;Description automatically generated"/>
+                    <pic:cNvPicPr/>
+                  </pic:nvPicPr>
+                  <pic:blipFill rotWithShape="1">
+                    <a:blip r:embed="rId26" cstate="print">
+                      <a:extLst>
+                        <a:ext uri="{28A0092B-C50C-407E-A947-70E740481C1C}">
+                          <a14:useLocalDpi xmlns:a14="http://schemas.microsoft.com/office/drawing/2010/main" val="0"/>
+                        </a:ext>
+                      </a:extLst>
+                    </a:blip>
+                    <a:srcRect t="3423" b="9948"/>
+                    <a:stretch/>
+                  </pic:blipFill>
+                  <pic:spPr bwMode="auto">
+                    <a:xfrm>
+                      <a:off x="0" y="0"/>
+                      <a:ext cx="5727700" cy="3101424"/>
+                    </a:xfrm>
+                    <a:prstGeom prst="rect">
+                      <a:avLst/>
+                    </a:prstGeom>
+                    <a:ln>
+                      <a:noFill/>
+                    </a:ln>
+                    <a:extLst>
+                      <a:ext uri="{53640926-AAD7-44D8-BBD7-CCE9431645EC}">
+                        <a14:shadowObscured xmlns:a14="http://schemas.microsoft.com/office/drawing/2010/main"/>
+                      </a:ext>
+                    </a:extLst>
+                  </pic:spPr>
+                </pic:pic>
+              </a:graphicData>
+            </a:graphic>
+          </wp:inline>
+        </w:drawing>
+      </w:r>
+    </w:p>
+    <w:p>
+      <w:pPr>
+        <w:pStyle w:val="Caption"/>
+        <w:jc w:val="center"/>
+      </w:pPr>
+      <w:r>
+        <w:t xml:space="preserve">Figure </w:t>
+      </w:r>
+      <w:r>
+        <w:fldChar w:fldCharType="begin"/>
+      </w:r>
+      <w:r>
+        <w:instrText xml:space="preserve"> SEQ Figure \* ARABIC </w:instrText>
+      </w:r>
+      <w:r>
+        <w:fldChar w:fldCharType="separate"/>
+      </w:r>
+      <w:r>
+        <w:rPr>
+          <w:noProof/>
+        </w:rPr>
+        <w:t>8</w:t>
+      </w:r>
+      <w:r>
+        <w:fldChar w:fldCharType="end"/>
+      </w:r>
+      <w:r>
+        <w:t>-shows the individual course completion percentages</w:t>
+      </w:r>
+    </w:p>
     <w:sectPr>
       <w:pgSz w:w="11900" w:h="16840"/>
       <w:pgMar w:top="1440" w:right="1440" w:bottom="1440" w:left="1440" w:header="708" w:footer="708" w:gutter="0"/>

</xml_diff>